<commit_message>
add new part in report
</commit_message>
<xml_diff>
--- a/document/Questionnaire for final year project of Jane.docx
+++ b/document/Questionnaire for final year project of Jane.docx
@@ -2099,12 +2099,2345 @@
     </w:p>
     <w:p>
       <w:pPr>
-        <w:pStyle w:val="ListParagraph"/>
-        <w:rPr>
-          <w:lang w:val="en-US"/>
-        </w:rPr>
-      </w:pPr>
-    </w:p>
+        <w:rPr>
+          <w:lang w:val="en-US"/>
+        </w:rPr>
+      </w:pPr>
+      <w:r>
+        <w:rPr>
+          <w:lang w:val="en-US"/>
+        </w:rPr>
+        <w:br w:type="page"/>
+      </w:r>
+    </w:p>
+    <w:p>
+      <w:pPr>
+        <w:rPr>
+          <w:lang w:val="en-US"/>
+        </w:rPr>
+      </w:pPr>
+      <w:r>
+        <w:rPr>
+          <w:lang w:val="en-US"/>
+        </w:rPr>
+        <w:lastRenderedPageBreak/>
+        <w:t>Questionnaire for final year project of Jane</w:t>
+      </w:r>
+    </w:p>
+    <w:p>
+      <w:pPr>
+        <w:rPr>
+          <w:lang w:val="en-US"/>
+        </w:rPr>
+      </w:pPr>
+    </w:p>
+    <w:p>
+      <w:pPr>
+        <w:rPr>
+          <w:lang w:val="en-US"/>
+        </w:rPr>
+      </w:pPr>
+      <w:r>
+        <w:rPr>
+          <w:lang w:val="en-US"/>
+        </w:rPr>
+        <w:t xml:space="preserve">Name: </w:t>
+      </w:r>
+    </w:p>
+    <w:p>
+      <w:pPr>
+        <w:rPr>
+          <w:lang w:val="en-US"/>
+        </w:rPr>
+      </w:pPr>
+      <w:r>
+        <w:rPr>
+          <w:lang w:val="en-US"/>
+        </w:rPr>
+        <w:t xml:space="preserve">Year: </w:t>
+      </w:r>
+    </w:p>
+    <w:p>
+      <w:pPr>
+        <w:rPr>
+          <w:lang w:val="en-US"/>
+        </w:rPr>
+      </w:pPr>
+    </w:p>
+    <w:p>
+      <w:pPr>
+        <w:pStyle w:val="ListParagraph"/>
+        <w:numPr>
+          <w:ilvl w:val="0"/>
+          <w:numId w:val="5"/>
+        </w:numPr>
+        <w:rPr>
+          <w:lang w:val="en-US"/>
+        </w:rPr>
+      </w:pPr>
+      <w:r>
+        <w:rPr>
+          <w:lang w:val="en-US"/>
+        </w:rPr>
+        <w:t>Compared with your previous methods to learn Data Structures and Algorithms, do you feel more intuitive by playing around with this demo?</w:t>
+      </w:r>
+    </w:p>
+    <w:p>
+      <w:pPr>
+        <w:pStyle w:val="ListParagraph"/>
+        <w:rPr>
+          <w:rFonts w:hint="eastAsia"/>
+          <w:lang w:val="en-US"/>
+        </w:rPr>
+      </w:pPr>
+      <w:r>
+        <w:rPr>
+          <w:rFonts w:hint="eastAsia"/>
+          <w:lang w:val="en-US"/>
+        </w:rPr>
+        <w:t>可以更清楚了解到学校学到的知识，但是只有排序学习方法，</w:t>
+      </w:r>
+      <w:r>
+        <w:rPr>
+          <w:rFonts w:hint="eastAsia"/>
+          <w:lang w:val="en-US"/>
+        </w:rPr>
+        <w:t>可能比较单一，再多点模式我会很想去学习！</w:t>
+      </w:r>
+    </w:p>
+    <w:p>
+      <w:pPr>
+        <w:pStyle w:val="ListParagraph"/>
+        <w:rPr>
+          <w:lang w:val="en-US"/>
+        </w:rPr>
+      </w:pPr>
+    </w:p>
+    <w:p>
+      <w:pPr>
+        <w:pStyle w:val="ListParagraph"/>
+        <w:rPr>
+          <w:lang w:val="en-US"/>
+        </w:rPr>
+      </w:pPr>
+    </w:p>
+    <w:p>
+      <w:pPr>
+        <w:pStyle w:val="ListParagraph"/>
+        <w:numPr>
+          <w:ilvl w:val="0"/>
+          <w:numId w:val="5"/>
+        </w:numPr>
+        <w:rPr>
+          <w:lang w:val="en-US"/>
+        </w:rPr>
+      </w:pPr>
+      <w:r>
+        <w:rPr>
+          <w:lang w:val="en-US"/>
+        </w:rPr>
+        <w:t>If you are teacher, do you prefer the method you have learned or the method in this demo? Briefly explain why?</w:t>
+      </w:r>
+    </w:p>
+    <w:p>
+      <w:pPr>
+        <w:pStyle w:val="ListParagraph"/>
+        <w:rPr>
+          <w:rFonts w:hint="eastAsia"/>
+          <w:lang w:val="en-US"/>
+        </w:rPr>
+      </w:pPr>
+      <w:r>
+        <w:rPr>
+          <w:rFonts w:hint="eastAsia"/>
+          <w:lang w:val="en-US"/>
+        </w:rPr>
+        <w:t>用这个</w:t>
+      </w:r>
+      <w:r>
+        <w:rPr>
+          <w:rFonts w:hint="eastAsia"/>
+          <w:lang w:val="en-US"/>
+        </w:rPr>
+        <w:t>d</w:t>
+      </w:r>
+      <w:r>
+        <w:rPr>
+          <w:lang w:val="en-US"/>
+        </w:rPr>
+        <w:t>emo</w:t>
+      </w:r>
+      <w:r>
+        <w:rPr>
+          <w:rFonts w:hint="eastAsia"/>
+          <w:lang w:val="en-US"/>
+        </w:rPr>
+        <w:t>比较好，因为是电脑一起学习，写代码老师</w:t>
+      </w:r>
+      <w:r>
+        <w:rPr>
+          <w:rFonts w:hint="eastAsia"/>
+          <w:lang w:val="en-US"/>
+        </w:rPr>
+        <w:t>要一个个看，效率比较低，然后这个对新手来说人门比较简单。</w:t>
+      </w:r>
+    </w:p>
+    <w:p>
+      <w:pPr>
+        <w:pStyle w:val="ListParagraph"/>
+        <w:rPr>
+          <w:lang w:val="en-US"/>
+        </w:rPr>
+      </w:pPr>
+    </w:p>
+    <w:p>
+      <w:pPr>
+        <w:pStyle w:val="ListParagraph"/>
+        <w:rPr>
+          <w:lang w:val="en-US"/>
+        </w:rPr>
+      </w:pPr>
+    </w:p>
+    <w:p>
+      <w:pPr>
+        <w:pStyle w:val="ListParagraph"/>
+        <w:numPr>
+          <w:ilvl w:val="0"/>
+          <w:numId w:val="5"/>
+        </w:numPr>
+        <w:rPr>
+          <w:lang w:val="en-US"/>
+        </w:rPr>
+      </w:pPr>
+      <w:r>
+        <w:rPr>
+          <w:lang w:val="en-US"/>
+        </w:rPr>
+        <w:t>Based on this demo, w</w:t>
+      </w:r>
+      <w:r>
+        <w:rPr>
+          <w:lang w:val="en-US"/>
+        </w:rPr>
+        <w:t xml:space="preserve">hich </w:t>
+      </w:r>
+      <w:r>
+        <w:rPr>
+          <w:lang w:val="en-US"/>
+        </w:rPr>
+        <w:t xml:space="preserve">functionalities (drag and drop, check and feedback, switch difficulty level, show context, multiple </w:t>
+      </w:r>
+      <w:proofErr w:type="gramStart"/>
+      <w:r>
+        <w:rPr>
+          <w:lang w:val="en-US"/>
+        </w:rPr>
+        <w:t>step</w:t>
+      </w:r>
+      <w:proofErr w:type="gramEnd"/>
+      <w:r>
+        <w:rPr>
+          <w:lang w:val="en-US"/>
+        </w:rPr>
+        <w:t xml:space="preserve">, algorithm comparison, record, manage system for question, class) </w:t>
+      </w:r>
+      <w:r>
+        <w:rPr>
+          <w:lang w:val="en-US"/>
+        </w:rPr>
+        <w:t xml:space="preserve">do you think are helpful for </w:t>
+      </w:r>
+      <w:r>
+        <w:rPr>
+          <w:lang w:val="en-US"/>
+        </w:rPr>
+        <w:t>teachers</w:t>
+      </w:r>
+      <w:r>
+        <w:rPr>
+          <w:lang w:val="en-US"/>
+        </w:rPr>
+        <w:t xml:space="preserve"> to </w:t>
+      </w:r>
+      <w:r>
+        <w:rPr>
+          <w:lang w:val="en-US"/>
+        </w:rPr>
+        <w:t>teach</w:t>
+      </w:r>
+      <w:r>
+        <w:rPr>
+          <w:lang w:val="en-US"/>
+        </w:rPr>
+        <w:t xml:space="preserve"> data structures and algorithms?</w:t>
+      </w:r>
+    </w:p>
+    <w:p>
+      <w:pPr>
+        <w:pStyle w:val="ListParagraph"/>
+        <w:rPr>
+          <w:lang w:val="en-US"/>
+        </w:rPr>
+      </w:pPr>
+    </w:p>
+    <w:p>
+      <w:pPr>
+        <w:pStyle w:val="ListParagraph"/>
+        <w:rPr>
+          <w:lang w:val="en-US"/>
+        </w:rPr>
+      </w:pPr>
+      <w:r>
+        <w:rPr>
+          <w:lang w:val="en-US"/>
+        </w:rPr>
+        <w:t>check and feedback</w:t>
+      </w:r>
+      <w:r>
+        <w:rPr>
+          <w:rFonts w:hint="eastAsia"/>
+          <w:lang w:val="en-US"/>
+        </w:rPr>
+        <w:t>，</w:t>
+      </w:r>
+      <w:r>
+        <w:rPr>
+          <w:lang w:val="en-US"/>
+        </w:rPr>
+        <w:t>switch difficulty level</w:t>
+      </w:r>
+    </w:p>
+    <w:p>
+      <w:pPr>
+        <w:pStyle w:val="ListParagraph"/>
+        <w:rPr>
+          <w:lang w:val="en-US"/>
+        </w:rPr>
+      </w:pPr>
+      <w:r>
+        <w:rPr>
+          <w:rFonts w:hint="eastAsia"/>
+          <w:lang w:val="en-US"/>
+        </w:rPr>
+        <w:t>老师可以通过查阅分数实时知道学生成绩。</w:t>
+      </w:r>
+    </w:p>
+    <w:p>
+      <w:pPr>
+        <w:pStyle w:val="ListParagraph"/>
+        <w:rPr>
+          <w:rFonts w:hint="eastAsia"/>
+          <w:lang w:val="en-US"/>
+        </w:rPr>
+      </w:pPr>
+    </w:p>
+    <w:p>
+      <w:pPr>
+        <w:pStyle w:val="ListParagraph"/>
+        <w:rPr>
+          <w:lang w:val="en-US"/>
+        </w:rPr>
+      </w:pPr>
+    </w:p>
+    <w:p>
+      <w:pPr>
+        <w:pStyle w:val="ListParagraph"/>
+        <w:numPr>
+          <w:ilvl w:val="0"/>
+          <w:numId w:val="5"/>
+        </w:numPr>
+        <w:rPr>
+          <w:lang w:val="en-US"/>
+        </w:rPr>
+      </w:pPr>
+      <w:r>
+        <w:rPr>
+          <w:lang w:val="en-US"/>
+        </w:rPr>
+        <w:t>Based on this demo, w</w:t>
+      </w:r>
+      <w:r>
+        <w:rPr>
+          <w:lang w:val="en-US"/>
+        </w:rPr>
+        <w:t xml:space="preserve">hich </w:t>
+      </w:r>
+      <w:r>
+        <w:rPr>
+          <w:lang w:val="en-US"/>
+        </w:rPr>
+        <w:t xml:space="preserve">functionalities (drag and drop, check and feedback, switch difficulty level, show context, multiple </w:t>
+      </w:r>
+      <w:proofErr w:type="gramStart"/>
+      <w:r>
+        <w:rPr>
+          <w:lang w:val="en-US"/>
+        </w:rPr>
+        <w:t>step</w:t>
+      </w:r>
+      <w:proofErr w:type="gramEnd"/>
+      <w:r>
+        <w:rPr>
+          <w:lang w:val="en-US"/>
+        </w:rPr>
+        <w:t xml:space="preserve">, algorithm comparison, record, manage system for question, class) </w:t>
+      </w:r>
+      <w:r>
+        <w:rPr>
+          <w:lang w:val="en-US"/>
+        </w:rPr>
+        <w:t>do you think are helpful for students to learn data structures and algorithms?</w:t>
+      </w:r>
+      <w:r>
+        <w:rPr>
+          <w:lang w:val="en-US"/>
+        </w:rPr>
+        <w:t xml:space="preserve"> </w:t>
+      </w:r>
+    </w:p>
+    <w:p>
+      <w:pPr>
+        <w:pStyle w:val="ListParagraph"/>
+        <w:rPr>
+          <w:lang w:val="en-US"/>
+        </w:rPr>
+      </w:pPr>
+    </w:p>
+    <w:p>
+      <w:pPr>
+        <w:pStyle w:val="ListParagraph"/>
+        <w:rPr>
+          <w:lang w:val="en-US"/>
+        </w:rPr>
+      </w:pPr>
+      <w:r>
+        <w:rPr>
+          <w:lang w:val="en-US"/>
+        </w:rPr>
+        <w:t>check the feedback, switch difficulty level, drag and drop</w:t>
+      </w:r>
+    </w:p>
+    <w:p>
+      <w:pPr>
+        <w:pStyle w:val="ListParagraph"/>
+        <w:rPr>
+          <w:rFonts w:hint="eastAsia"/>
+          <w:lang w:val="en-US"/>
+        </w:rPr>
+      </w:pPr>
+      <w:r>
+        <w:rPr>
+          <w:rFonts w:hint="eastAsia"/>
+          <w:lang w:val="en-US"/>
+        </w:rPr>
+        <w:t>对于学生，可以通过交答案也看到哪里对和错，实时改正，修改自己的错误。</w:t>
+      </w:r>
+    </w:p>
+    <w:p>
+      <w:pPr>
+        <w:pStyle w:val="ListParagraph"/>
+        <w:rPr>
+          <w:rFonts w:hint="eastAsia"/>
+          <w:lang w:val="en-US"/>
+        </w:rPr>
+      </w:pPr>
+      <w:r>
+        <w:rPr>
+          <w:rFonts w:hint="eastAsia"/>
+          <w:lang w:val="en-US"/>
+        </w:rPr>
+        <w:t>对于不同的学生程度分出相应的难度，循序渐进的练习更有利于学习。</w:t>
+      </w:r>
+    </w:p>
+    <w:p>
+      <w:pPr>
+        <w:pStyle w:val="ListParagraph"/>
+        <w:rPr>
+          <w:lang w:val="en-US"/>
+        </w:rPr>
+      </w:pPr>
+      <w:r>
+        <w:rPr>
+          <w:rFonts w:hint="eastAsia"/>
+          <w:lang w:val="en-US"/>
+        </w:rPr>
+        <w:t>代码不需要自己打，更省时，也不怕打错多了空格系统不承认，但是不适合基础不太好的学生，因为学校考试还是需要自己手写。</w:t>
+      </w:r>
+    </w:p>
+    <w:p>
+      <w:pPr>
+        <w:pStyle w:val="ListParagraph"/>
+        <w:rPr>
+          <w:lang w:val="en-US"/>
+        </w:rPr>
+      </w:pPr>
+    </w:p>
+    <w:p>
+      <w:pPr>
+        <w:pStyle w:val="ListParagraph"/>
+        <w:numPr>
+          <w:ilvl w:val="0"/>
+          <w:numId w:val="5"/>
+        </w:numPr>
+        <w:rPr>
+          <w:lang w:val="en-US"/>
+        </w:rPr>
+      </w:pPr>
+      <w:r>
+        <w:rPr>
+          <w:lang w:val="en-US"/>
+        </w:rPr>
+        <w:t xml:space="preserve">Which </w:t>
+      </w:r>
+      <w:r>
+        <w:rPr>
+          <w:lang w:val="en-US"/>
+        </w:rPr>
+        <w:t>functions</w:t>
+      </w:r>
+      <w:r>
+        <w:rPr>
+          <w:lang w:val="en-US"/>
+        </w:rPr>
+        <w:t xml:space="preserve"> </w:t>
+      </w:r>
+      <w:r>
+        <w:rPr>
+          <w:lang w:val="en-US"/>
+        </w:rPr>
+        <w:t xml:space="preserve">(drag and drop, check and feedback, switch difficulty level, show context, multiple </w:t>
+      </w:r>
+      <w:proofErr w:type="gramStart"/>
+      <w:r>
+        <w:rPr>
+          <w:lang w:val="en-US"/>
+        </w:rPr>
+        <w:t>step</w:t>
+      </w:r>
+      <w:proofErr w:type="gramEnd"/>
+      <w:r>
+        <w:rPr>
+          <w:lang w:val="en-US"/>
+        </w:rPr>
+        <w:t xml:space="preserve">, algorithm comparison, record, manage system for question, class) </w:t>
+      </w:r>
+      <w:r>
+        <w:rPr>
+          <w:lang w:val="en-US"/>
+        </w:rPr>
+        <w:t>do you think need further improvement? In what specific areas?</w:t>
+      </w:r>
+    </w:p>
+    <w:p>
+      <w:pPr>
+        <w:pStyle w:val="ListParagraph"/>
+        <w:rPr>
+          <w:lang w:val="en-US"/>
+        </w:rPr>
+      </w:pPr>
+    </w:p>
+    <w:p>
+      <w:pPr>
+        <w:pStyle w:val="ListParagraph"/>
+        <w:rPr>
+          <w:lang w:val="en-US"/>
+        </w:rPr>
+      </w:pPr>
+      <w:r>
+        <w:rPr>
+          <w:lang w:val="en-US"/>
+        </w:rPr>
+        <w:t>5. difficulty level, record</w:t>
+      </w:r>
+    </w:p>
+    <w:p>
+      <w:pPr>
+        <w:pStyle w:val="ListParagraph"/>
+        <w:rPr>
+          <w:rFonts w:hint="eastAsia"/>
+          <w:lang w:val="en-US"/>
+        </w:rPr>
+      </w:pPr>
+      <w:r>
+        <w:rPr>
+          <w:rFonts w:hint="eastAsia"/>
+          <w:lang w:val="en-US"/>
+        </w:rPr>
+        <w:t>可能有更多的练习，或者再细分一个</w:t>
+      </w:r>
+      <w:r>
+        <w:rPr>
+          <w:rFonts w:hint="eastAsia"/>
+          <w:lang w:val="en-US"/>
+        </w:rPr>
+        <w:t>level</w:t>
+      </w:r>
+      <w:r>
+        <w:rPr>
+          <w:rFonts w:hint="eastAsia"/>
+          <w:lang w:val="en-US"/>
+        </w:rPr>
+        <w:t>随机出一题，或者让学生选练习几。</w:t>
+      </w:r>
+    </w:p>
+    <w:p>
+      <w:pPr>
+        <w:pStyle w:val="ListParagraph"/>
+        <w:rPr>
+          <w:rFonts w:hint="eastAsia"/>
+          <w:lang w:val="en-US"/>
+        </w:rPr>
+      </w:pPr>
+      <w:r>
+        <w:rPr>
+          <w:rFonts w:hint="eastAsia"/>
+          <w:lang w:val="en-US"/>
+        </w:rPr>
+        <w:t>老师系统界面可以出现几秒的弹窗提醒，哪个学生交了什么练习，通过点击可以直接跳转到详细分数界面。</w:t>
+      </w:r>
+    </w:p>
+    <w:p>
+      <w:pPr>
+        <w:pStyle w:val="ListParagraph"/>
+        <w:rPr>
+          <w:lang w:val="en-US"/>
+        </w:rPr>
+      </w:pPr>
+    </w:p>
+    <w:p>
+      <w:pPr>
+        <w:pStyle w:val="ListParagraph"/>
+        <w:rPr>
+          <w:lang w:val="en-US"/>
+        </w:rPr>
+      </w:pPr>
+    </w:p>
+    <w:p>
+      <w:pPr>
+        <w:pStyle w:val="ListParagraph"/>
+        <w:numPr>
+          <w:ilvl w:val="0"/>
+          <w:numId w:val="5"/>
+        </w:numPr>
+        <w:rPr>
+          <w:lang w:val="en-US"/>
+        </w:rPr>
+      </w:pPr>
+      <w:r>
+        <w:rPr>
+          <w:lang w:val="en-US"/>
+        </w:rPr>
+        <w:t>Do you have some other comments?</w:t>
+      </w:r>
+    </w:p>
+    <w:p>
+      <w:pPr>
+        <w:pStyle w:val="ListParagraph"/>
+        <w:rPr>
+          <w:lang w:val="en-US"/>
+        </w:rPr>
+      </w:pPr>
+    </w:p>
+    <w:p>
+      <w:pPr>
+        <w:pStyle w:val="ListParagraph"/>
+        <w:rPr>
+          <w:lang w:val="en-US"/>
+        </w:rPr>
+      </w:pPr>
+      <w:r>
+        <w:rPr>
+          <w:rFonts w:hint="eastAsia"/>
+          <w:lang w:val="en-US"/>
+        </w:rPr>
+        <w:t>如果我这一届也可以这样学习就好了！</w:t>
+      </w:r>
+      <w:r>
+        <w:rPr>
+          <w:rFonts w:hint="eastAsia"/>
+          <w:lang w:val="en-US"/>
+        </w:rPr>
+        <w:t>[</w:t>
+      </w:r>
+      <w:r>
+        <w:rPr>
+          <w:rFonts w:hint="eastAsia"/>
+          <w:lang w:val="en-US"/>
+        </w:rPr>
+        <w:t>流淚</w:t>
+      </w:r>
+      <w:r>
+        <w:rPr>
+          <w:rFonts w:hint="eastAsia"/>
+          <w:lang w:val="en-US"/>
+        </w:rPr>
+        <w:t>]</w:t>
+      </w:r>
+      <w:r>
+        <w:rPr>
+          <w:rFonts w:hint="eastAsia"/>
+          <w:lang w:val="en-US"/>
+        </w:rPr>
+        <w:t>学姐快出</w:t>
+      </w:r>
+    </w:p>
+    <w:p>
+      <w:pPr>
+        <w:pStyle w:val="ListParagraph"/>
+        <w:rPr>
+          <w:lang w:val="en-US"/>
+        </w:rPr>
+      </w:pPr>
+    </w:p>
+    <w:p>
+      <w:pPr>
+        <w:rPr>
+          <w:lang w:val="en-US"/>
+        </w:rPr>
+      </w:pPr>
+    </w:p>
+    <w:p>
+      <w:pPr>
+        <w:rPr>
+          <w:lang w:val="en-US"/>
+        </w:rPr>
+      </w:pPr>
+      <w:r>
+        <w:rPr>
+          <w:lang w:val="en-US"/>
+        </w:rPr>
+        <w:br w:type="page"/>
+      </w:r>
+    </w:p>
+    <w:p>
+      <w:pPr>
+        <w:rPr>
+          <w:lang w:val="en-US"/>
+        </w:rPr>
+      </w:pPr>
+      <w:r>
+        <w:rPr>
+          <w:lang w:val="en-US"/>
+        </w:rPr>
+        <w:lastRenderedPageBreak/>
+        <w:t>Questionnaire for final year project of Jane</w:t>
+      </w:r>
+    </w:p>
+    <w:p>
+      <w:pPr>
+        <w:rPr>
+          <w:lang w:val="en-US"/>
+        </w:rPr>
+      </w:pPr>
+    </w:p>
+    <w:p>
+      <w:pPr>
+        <w:rPr>
+          <w:lang w:val="en-US"/>
+        </w:rPr>
+      </w:pPr>
+      <w:r>
+        <w:rPr>
+          <w:lang w:val="en-US"/>
+        </w:rPr>
+        <w:t>Name: Steve</w:t>
+      </w:r>
+    </w:p>
+    <w:p>
+      <w:pPr>
+        <w:rPr>
+          <w:lang w:val="en-US"/>
+        </w:rPr>
+      </w:pPr>
+      <w:r>
+        <w:rPr>
+          <w:lang w:val="en-US"/>
+        </w:rPr>
+        <w:t>Year: 4</w:t>
+      </w:r>
+    </w:p>
+    <w:p>
+      <w:pPr>
+        <w:rPr>
+          <w:lang w:val="en-US"/>
+        </w:rPr>
+      </w:pPr>
+    </w:p>
+    <w:p>
+      <w:pPr>
+        <w:pStyle w:val="ListParagraph"/>
+        <w:numPr>
+          <w:ilvl w:val="0"/>
+          <w:numId w:val="6"/>
+        </w:numPr>
+        <w:rPr>
+          <w:lang w:val="en-US"/>
+        </w:rPr>
+      </w:pPr>
+      <w:r>
+        <w:rPr>
+          <w:lang w:val="en-US"/>
+        </w:rPr>
+        <w:t>Compared with your previous methods to learn Data Structures and Algorithms, do you feel more intuitive by playing around with this demo?</w:t>
+      </w:r>
+    </w:p>
+    <w:p>
+      <w:pPr>
+        <w:pStyle w:val="ListParagraph"/>
+        <w:rPr>
+          <w:lang w:val="en-US"/>
+        </w:rPr>
+      </w:pPr>
+    </w:p>
+    <w:p>
+      <w:pPr>
+        <w:pStyle w:val="ListParagraph"/>
+        <w:rPr>
+          <w:lang w:val="en-US"/>
+        </w:rPr>
+      </w:pPr>
+      <w:r>
+        <w:rPr>
+          <w:lang w:val="en-US"/>
+        </w:rPr>
+        <w:t xml:space="preserve">Yes, compared with traditional methods, the demo you purposed has achieved </w:t>
+      </w:r>
+      <w:proofErr w:type="spellStart"/>
+      <w:proofErr w:type="gramStart"/>
+      <w:r>
+        <w:rPr>
+          <w:lang w:val="en-US"/>
+        </w:rPr>
+        <w:t>a</w:t>
+      </w:r>
+      <w:proofErr w:type="spellEnd"/>
+      <w:proofErr w:type="gramEnd"/>
+      <w:r>
+        <w:rPr>
+          <w:lang w:val="en-US"/>
+        </w:rPr>
+        <w:t xml:space="preserve"> intuitive experience to me when playing around with it. However, using drag-and-drop may lead to a problem that the degree of wisdom has been declined.</w:t>
+      </w:r>
+    </w:p>
+    <w:p>
+      <w:pPr>
+        <w:pStyle w:val="ListParagraph"/>
+        <w:rPr>
+          <w:lang w:val="en-US"/>
+        </w:rPr>
+      </w:pPr>
+    </w:p>
+    <w:p>
+      <w:pPr>
+        <w:pStyle w:val="ListParagraph"/>
+        <w:numPr>
+          <w:ilvl w:val="0"/>
+          <w:numId w:val="6"/>
+        </w:numPr>
+        <w:rPr>
+          <w:lang w:val="en-US"/>
+        </w:rPr>
+      </w:pPr>
+      <w:r>
+        <w:rPr>
+          <w:lang w:val="en-US"/>
+        </w:rPr>
+        <w:t>If you are teacher, do you prefer the method you have learned or the method in this demo? Briefly explain why?</w:t>
+      </w:r>
+    </w:p>
+    <w:p>
+      <w:pPr>
+        <w:pStyle w:val="ListParagraph"/>
+        <w:rPr>
+          <w:lang w:val="en-US"/>
+        </w:rPr>
+      </w:pPr>
+    </w:p>
+    <w:p>
+      <w:pPr>
+        <w:pStyle w:val="ListParagraph"/>
+        <w:rPr>
+          <w:lang w:val="en-US"/>
+        </w:rPr>
+      </w:pPr>
+      <w:r>
+        <w:rPr>
+          <w:lang w:val="en-US"/>
+        </w:rPr>
+        <w:t xml:space="preserve">Neutral, since I had mentioned when answering to the last question, students may be </w:t>
+      </w:r>
+      <w:proofErr w:type="gramStart"/>
+      <w:r>
+        <w:rPr>
+          <w:lang w:val="en-US"/>
+        </w:rPr>
+        <w:t>remember</w:t>
+      </w:r>
+      <w:proofErr w:type="gramEnd"/>
+      <w:r>
+        <w:rPr>
+          <w:lang w:val="en-US"/>
+        </w:rPr>
+        <w:t xml:space="preserve"> an order of to arrange the code blocks without having further understanding of how it should be arranged into this particular order. That is because learning coding and algorithms needs continuous feedback (output) from the current program, to achieve this, you may need to make the code really running on your browser and let them have a chance to take a look at how it happening (such as the orders of variables are in an array in teaching sorting algorithms), in total; It is better to have a “debug” window to display each variables’ value.</w:t>
+      </w:r>
+    </w:p>
+    <w:p>
+      <w:pPr>
+        <w:pStyle w:val="ListParagraph"/>
+        <w:rPr>
+          <w:lang w:val="en-US"/>
+        </w:rPr>
+      </w:pPr>
+    </w:p>
+    <w:p>
+      <w:pPr>
+        <w:pStyle w:val="ListParagraph"/>
+        <w:numPr>
+          <w:ilvl w:val="0"/>
+          <w:numId w:val="6"/>
+        </w:numPr>
+        <w:rPr>
+          <w:lang w:val="en-US"/>
+        </w:rPr>
+      </w:pPr>
+      <w:r>
+        <w:rPr>
+          <w:lang w:val="en-US"/>
+        </w:rPr>
+        <w:t>Based on this demo, w</w:t>
+      </w:r>
+      <w:r>
+        <w:rPr>
+          <w:lang w:val="en-US"/>
+        </w:rPr>
+        <w:t xml:space="preserve">hich </w:t>
+      </w:r>
+      <w:r>
+        <w:rPr>
+          <w:lang w:val="en-US"/>
+        </w:rPr>
+        <w:t xml:space="preserve">functionalities (drag and drop, check and feedback, switch difficulty level, show context, multiple </w:t>
+      </w:r>
+      <w:proofErr w:type="gramStart"/>
+      <w:r>
+        <w:rPr>
+          <w:lang w:val="en-US"/>
+        </w:rPr>
+        <w:t>step</w:t>
+      </w:r>
+      <w:proofErr w:type="gramEnd"/>
+      <w:r>
+        <w:rPr>
+          <w:lang w:val="en-US"/>
+        </w:rPr>
+        <w:t xml:space="preserve">, algorithm comparison, record, manage system for question, class) </w:t>
+      </w:r>
+      <w:r>
+        <w:rPr>
+          <w:lang w:val="en-US"/>
+        </w:rPr>
+        <w:t xml:space="preserve">do you think are helpful for </w:t>
+      </w:r>
+      <w:r>
+        <w:rPr>
+          <w:lang w:val="en-US"/>
+        </w:rPr>
+        <w:t>teachers</w:t>
+      </w:r>
+      <w:r>
+        <w:rPr>
+          <w:lang w:val="en-US"/>
+        </w:rPr>
+        <w:t xml:space="preserve"> to </w:t>
+      </w:r>
+      <w:r>
+        <w:rPr>
+          <w:lang w:val="en-US"/>
+        </w:rPr>
+        <w:t>teach</w:t>
+      </w:r>
+      <w:r>
+        <w:rPr>
+          <w:lang w:val="en-US"/>
+        </w:rPr>
+        <w:t xml:space="preserve"> data structures and algorithms?</w:t>
+      </w:r>
+    </w:p>
+    <w:p>
+      <w:pPr>
+        <w:pStyle w:val="ListParagraph"/>
+        <w:rPr>
+          <w:lang w:val="en-US"/>
+        </w:rPr>
+      </w:pPr>
+    </w:p>
+    <w:p>
+      <w:pPr>
+        <w:pStyle w:val="ListParagraph"/>
+        <w:rPr>
+          <w:lang w:val="en-US"/>
+        </w:rPr>
+      </w:pPr>
+      <w:r>
+        <w:rPr>
+          <w:lang w:val="en-US"/>
+        </w:rPr>
+        <w:t xml:space="preserve">check and feedback, switch difficulty level, show context, multiple </w:t>
+      </w:r>
+      <w:proofErr w:type="gramStart"/>
+      <w:r>
+        <w:rPr>
+          <w:lang w:val="en-US"/>
+        </w:rPr>
+        <w:t>step</w:t>
+      </w:r>
+      <w:proofErr w:type="gramEnd"/>
+      <w:r>
+        <w:rPr>
+          <w:lang w:val="en-US"/>
+        </w:rPr>
+        <w:t>, algorithm comparison, record, manage system for question, class.</w:t>
+      </w:r>
+    </w:p>
+    <w:p>
+      <w:pPr>
+        <w:pStyle w:val="ListParagraph"/>
+        <w:rPr>
+          <w:lang w:val="en-US"/>
+        </w:rPr>
+      </w:pPr>
+    </w:p>
+    <w:p>
+      <w:pPr>
+        <w:pStyle w:val="ListParagraph"/>
+        <w:numPr>
+          <w:ilvl w:val="0"/>
+          <w:numId w:val="6"/>
+        </w:numPr>
+        <w:rPr>
+          <w:lang w:val="en-US"/>
+        </w:rPr>
+      </w:pPr>
+      <w:r>
+        <w:rPr>
+          <w:lang w:val="en-US"/>
+        </w:rPr>
+        <w:t>Based on this demo, w</w:t>
+      </w:r>
+      <w:r>
+        <w:rPr>
+          <w:lang w:val="en-US"/>
+        </w:rPr>
+        <w:t xml:space="preserve">hich </w:t>
+      </w:r>
+      <w:r>
+        <w:rPr>
+          <w:lang w:val="en-US"/>
+        </w:rPr>
+        <w:t xml:space="preserve">functionalities (drag and drop, check and feedback, switch difficulty level, show context, multiple </w:t>
+      </w:r>
+      <w:proofErr w:type="gramStart"/>
+      <w:r>
+        <w:rPr>
+          <w:lang w:val="en-US"/>
+        </w:rPr>
+        <w:t>step</w:t>
+      </w:r>
+      <w:proofErr w:type="gramEnd"/>
+      <w:r>
+        <w:rPr>
+          <w:lang w:val="en-US"/>
+        </w:rPr>
+        <w:t xml:space="preserve">, algorithm comparison, record, manage system for question, class) </w:t>
+      </w:r>
+      <w:r>
+        <w:rPr>
+          <w:lang w:val="en-US"/>
+        </w:rPr>
+        <w:t>do you think are helpful for students to learn data structures and algorithms?</w:t>
+      </w:r>
+    </w:p>
+    <w:p>
+      <w:pPr>
+        <w:pStyle w:val="ListParagraph"/>
+        <w:rPr>
+          <w:lang w:val="en-US"/>
+        </w:rPr>
+      </w:pPr>
+    </w:p>
+    <w:p>
+      <w:pPr>
+        <w:pStyle w:val="ListParagraph"/>
+        <w:rPr>
+          <w:lang w:val="en-US"/>
+        </w:rPr>
+      </w:pPr>
+      <w:r>
+        <w:rPr>
+          <w:lang w:val="en-US"/>
+        </w:rPr>
+        <w:t xml:space="preserve">drag and drop, check and feedback, switch difficulty level, show context, multiple </w:t>
+      </w:r>
+      <w:proofErr w:type="gramStart"/>
+      <w:r>
+        <w:rPr>
+          <w:lang w:val="en-US"/>
+        </w:rPr>
+        <w:t>step</w:t>
+      </w:r>
+      <w:proofErr w:type="gramEnd"/>
+      <w:r>
+        <w:rPr>
+          <w:lang w:val="en-US"/>
+        </w:rPr>
+        <w:t>, algorithm comparison, record, manage system for question, class</w:t>
+      </w:r>
+    </w:p>
+    <w:p>
+      <w:pPr>
+        <w:pStyle w:val="ListParagraph"/>
+        <w:rPr>
+          <w:lang w:val="en-US"/>
+        </w:rPr>
+      </w:pPr>
+    </w:p>
+    <w:p>
+      <w:pPr>
+        <w:pStyle w:val="ListParagraph"/>
+        <w:numPr>
+          <w:ilvl w:val="0"/>
+          <w:numId w:val="6"/>
+        </w:numPr>
+        <w:rPr>
+          <w:lang w:val="en-US"/>
+        </w:rPr>
+      </w:pPr>
+      <w:r>
+        <w:rPr>
+          <w:lang w:val="en-US"/>
+        </w:rPr>
+        <w:t xml:space="preserve">Which </w:t>
+      </w:r>
+      <w:r>
+        <w:rPr>
+          <w:lang w:val="en-US"/>
+        </w:rPr>
+        <w:t>functions</w:t>
+      </w:r>
+      <w:r>
+        <w:rPr>
+          <w:lang w:val="en-US"/>
+        </w:rPr>
+        <w:t xml:space="preserve"> </w:t>
+      </w:r>
+      <w:r>
+        <w:rPr>
+          <w:lang w:val="en-US"/>
+        </w:rPr>
+        <w:t xml:space="preserve">(drag and drop, check and feedback, switch difficulty level, show context, multiple </w:t>
+      </w:r>
+      <w:proofErr w:type="gramStart"/>
+      <w:r>
+        <w:rPr>
+          <w:lang w:val="en-US"/>
+        </w:rPr>
+        <w:t>step</w:t>
+      </w:r>
+      <w:proofErr w:type="gramEnd"/>
+      <w:r>
+        <w:rPr>
+          <w:lang w:val="en-US"/>
+        </w:rPr>
+        <w:t xml:space="preserve">, algorithm comparison, record, manage system for question, class) </w:t>
+      </w:r>
+      <w:r>
+        <w:rPr>
+          <w:lang w:val="en-US"/>
+        </w:rPr>
+        <w:t>do you think need further improvement? In what specific areas?</w:t>
+      </w:r>
+    </w:p>
+    <w:p>
+      <w:pPr>
+        <w:pStyle w:val="ListParagraph"/>
+        <w:rPr>
+          <w:lang w:val="en-US"/>
+        </w:rPr>
+      </w:pPr>
+    </w:p>
+    <w:p>
+      <w:pPr>
+        <w:pStyle w:val="ListParagraph"/>
+        <w:rPr>
+          <w:lang w:val="en-US"/>
+        </w:rPr>
+      </w:pPr>
+      <w:r>
+        <w:rPr>
+          <w:lang w:val="en-US"/>
+        </w:rPr>
+        <w:t>Combination of functions such as combining steps and show context</w:t>
+      </w:r>
+    </w:p>
+    <w:p>
+      <w:pPr>
+        <w:pStyle w:val="ListParagraph"/>
+        <w:rPr>
+          <w:lang w:val="en-US"/>
+        </w:rPr>
+      </w:pPr>
+    </w:p>
+    <w:p>
+      <w:pPr>
+        <w:pStyle w:val="ListParagraph"/>
+        <w:numPr>
+          <w:ilvl w:val="0"/>
+          <w:numId w:val="6"/>
+        </w:numPr>
+        <w:rPr>
+          <w:lang w:val="en-US"/>
+        </w:rPr>
+      </w:pPr>
+      <w:r>
+        <w:rPr>
+          <w:lang w:val="en-US"/>
+        </w:rPr>
+        <w:t>Do you have some other comments?</w:t>
+      </w:r>
+    </w:p>
+    <w:p>
+      <w:pPr>
+        <w:pStyle w:val="ListParagraph"/>
+        <w:rPr>
+          <w:lang w:val="en-US"/>
+        </w:rPr>
+      </w:pPr>
+    </w:p>
+    <w:p>
+      <w:pPr>
+        <w:pStyle w:val="ListParagraph"/>
+        <w:rPr>
+          <w:lang w:val="en-US"/>
+        </w:rPr>
+      </w:pPr>
+      <w:r>
+        <w:rPr>
+          <w:lang w:val="en-US"/>
+        </w:rPr>
+        <w:t xml:space="preserve">Refers answers to Q2. </w:t>
+      </w:r>
+      <w:r>
+        <w:rPr>
+          <mc:AlternateContent>
+            <mc:Choice Requires="w16se"/>
+            <mc:Fallback>
+              <w:rFonts w:ascii="Apple Color Emoji" w:eastAsia="Apple Color Emoji" w:hAnsi="Apple Color Emoji" w:cs="Apple Color Emoji"/>
+            </mc:Fallback>
+          </mc:AlternateContent>
+          <w:lang w:val="en-US"/>
+        </w:rPr>
+        <mc:AlternateContent>
+          <mc:Choice Requires="w16se">
+            <w16se:symEx w16se:font="Apple Color Emoji" w16se:char="1F973"/>
+          </mc:Choice>
+          <mc:Fallback>
+            <w:t>🥳</w:t>
+          </mc:Fallback>
+        </mc:AlternateContent>
+      </w:r>
+    </w:p>
+    <w:p>
+      <w:pPr>
+        <w:pStyle w:val="ListParagraph"/>
+        <w:rPr>
+          <w:lang w:val="en-US"/>
+        </w:rPr>
+      </w:pPr>
+    </w:p>
+    <w:p>
+      <w:pPr>
+        <w:rPr>
+          <w:lang w:val="en-US"/>
+        </w:rPr>
+      </w:pPr>
+    </w:p>
+    <w:p>
+      <w:pPr>
+        <w:rPr>
+          <w:lang w:val="en-US"/>
+        </w:rPr>
+      </w:pPr>
+      <w:r>
+        <w:rPr>
+          <w:lang w:val="en-US"/>
+        </w:rPr>
+        <w:br w:type="page"/>
+      </w:r>
+    </w:p>
+    <w:p>
+      <w:r>
+        <w:lastRenderedPageBreak/>
+        <w:t>Questionnaire for final year project of Jane</w:t>
+      </w:r>
+    </w:p>
+    <w:p/>
+    <w:p>
+      <w:r>
+        <w:t xml:space="preserve">Name: </w:t>
+      </w:r>
+      <w:r>
+        <w:rPr>
+          <w:color w:val="4472C4" w:themeColor="accent1"/>
+        </w:rPr>
+        <w:t>K</w:t>
+      </w:r>
+      <w:r>
+        <w:rPr>
+          <w:rFonts w:hint="eastAsia"/>
+          <w:color w:val="4472C4" w:themeColor="accent1"/>
+        </w:rPr>
+        <w:t>evyn</w:t>
+      </w:r>
+    </w:p>
+    <w:p>
+      <w:pPr>
+        <w:rPr>
+          <w:color w:val="4472C4" w:themeColor="accent1"/>
+        </w:rPr>
+      </w:pPr>
+      <w:r>
+        <w:t>Year:</w:t>
+      </w:r>
+      <w:r>
+        <w:rPr>
+          <w:color w:val="4472C4" w:themeColor="accent1"/>
+        </w:rPr>
+        <w:t xml:space="preserve"> 4</w:t>
+      </w:r>
+    </w:p>
+    <w:p/>
+    <w:p>
+      <w:r>
+        <w:t>1. Compared with your previous methods to learn Data Structures and Algorithms, do you feel more intuitive by playing around with this demo?</w:t>
+      </w:r>
+    </w:p>
+    <w:p>
+      <w:pPr>
+        <w:rPr>
+          <w:color w:val="4472C4" w:themeColor="accent1"/>
+        </w:rPr>
+      </w:pPr>
+      <w:r>
+        <w:rPr>
+          <w:rFonts w:hint="eastAsia"/>
+          <w:color w:val="4472C4" w:themeColor="accent1"/>
+        </w:rPr>
+        <w:t>Y</w:t>
+      </w:r>
+      <w:r>
+        <w:rPr>
+          <w:color w:val="4472C4" w:themeColor="accent1"/>
+        </w:rPr>
+        <w:t>es, basically because I only need to due with the existing options</w:t>
+      </w:r>
+    </w:p>
+    <w:p/>
+    <w:p/>
+    <w:p>
+      <w:r>
+        <w:t>2. If you are teacher, do you prefer the method you have learned or the method in this demo? Briefly explain why?</w:t>
+      </w:r>
+    </w:p>
+    <w:p>
+      <w:pPr>
+        <w:rPr>
+          <w:color w:val="4472C4" w:themeColor="accent1"/>
+        </w:rPr>
+      </w:pPr>
+      <w:r>
+        <w:rPr>
+          <w:rFonts w:hint="eastAsia"/>
+          <w:color w:val="4472C4" w:themeColor="accent1"/>
+        </w:rPr>
+        <w:t>I</w:t>
+      </w:r>
+      <w:r>
+        <w:rPr>
+          <w:color w:val="4472C4" w:themeColor="accent1"/>
+        </w:rPr>
+        <w:t>t depends, maybe I will adopt different methods to different students.</w:t>
+      </w:r>
+    </w:p>
+    <w:p/>
+    <w:p/>
+    <w:p>
+      <w:r>
+        <w:t>3. Based on this demo, which functionalities (drag and drop, check and feedback, switch difficulty level, show context, multiple step, algorithm comparison, record, manage system for question, class) do you think are helpful for teachers to teach data structures and algorithms?</w:t>
+      </w:r>
+    </w:p>
+    <w:p>
+      <w:pPr>
+        <w:rPr>
+          <w:b/>
+          <w:bCs/>
+          <w:color w:val="4472C4" w:themeColor="accent1"/>
+        </w:rPr>
+      </w:pPr>
+      <w:r>
+        <w:rPr>
+          <w:b/>
+          <w:bCs/>
+          <w:color w:val="4472C4" w:themeColor="accent1"/>
+        </w:rPr>
+        <w:t>record, manage system</w:t>
+      </w:r>
+      <w:r>
+        <w:rPr>
+          <w:b/>
+          <w:bCs/>
+          <w:color w:val="4472C4" w:themeColor="accent1"/>
+        </w:rPr>
+        <w:t xml:space="preserve">: </w:t>
+      </w:r>
+      <w:r>
+        <w:rPr>
+          <w:color w:val="4472C4" w:themeColor="accent1"/>
+        </w:rPr>
+        <w:t xml:space="preserve">If I am the teacher, </w:t>
+      </w:r>
+      <w:r>
+        <w:rPr>
+          <w:color w:val="4472C4" w:themeColor="accent1"/>
+        </w:rPr>
+        <w:t xml:space="preserve">I would have a strong intention to grasp the learning progress of my students, so the record and management system in the demo will be helpful to let me have a clear view of the whole class’s learning situation. </w:t>
+      </w:r>
+    </w:p>
+    <w:p/>
+    <w:p/>
+    <w:p>
+      <w:r>
+        <w:t>4. Based on this demo, which functionalities (drag and drop, check and feedback, switch difficulty level, show context, multiple step, algorithm comparison, record, manage system for question, class) do you think are helpful for students to learn data structures and algorithms?</w:t>
+      </w:r>
+    </w:p>
+    <w:p>
+      <w:pPr>
+        <w:rPr>
+          <w:color w:val="4472C4" w:themeColor="accent1"/>
+        </w:rPr>
+      </w:pPr>
+      <w:r>
+        <w:rPr>
+          <w:b/>
+          <w:bCs/>
+          <w:color w:val="4472C4" w:themeColor="accent1"/>
+        </w:rPr>
+        <w:t>drag and drop</w:t>
+      </w:r>
+      <w:r>
+        <w:rPr>
+          <w:color w:val="4472C4" w:themeColor="accent1"/>
+        </w:rPr>
+        <w:t xml:space="preserve">: Writing code from nothing is too hard for the novice, this demo allow learners to choose from options, which will be certainly easier. </w:t>
+      </w:r>
+    </w:p>
+    <w:p>
+      <w:pPr>
+        <w:rPr>
+          <w:color w:val="4472C4" w:themeColor="accent1"/>
+        </w:rPr>
+      </w:pPr>
+      <w:r>
+        <w:rPr>
+          <w:b/>
+          <w:bCs/>
+          <w:color w:val="4472C4" w:themeColor="accent1"/>
+        </w:rPr>
+        <w:t>algorithm comparison</w:t>
+      </w:r>
+      <w:r>
+        <w:rPr>
+          <w:color w:val="4472C4" w:themeColor="accent1"/>
+        </w:rPr>
+        <w:t xml:space="preserve">: Comparison after doing the exercises will be an important stage in the learning process. </w:t>
+      </w:r>
+    </w:p>
+    <w:p/>
+    <w:p/>
+    <w:p/>
+    <w:p>
+      <w:r>
+        <w:t>5. Which functions (drag and drop, check and feedback, switch difficulty level, show context, multiple step, algorithm comparison, record, manage system for question, class) do you think need further improvement? In what specific areas?</w:t>
+      </w:r>
+    </w:p>
+    <w:p>
+      <w:r>
+        <w:t>drag and drop, check and feedback</w:t>
+      </w:r>
+    </w:p>
+    <w:p>
+      <w:pPr>
+        <w:rPr>
+          <w:b/>
+          <w:bCs/>
+          <w:color w:val="4472C4" w:themeColor="accent1"/>
+        </w:rPr>
+      </w:pPr>
+      <w:r>
+        <w:rPr>
+          <w:b/>
+          <w:bCs/>
+          <w:color w:val="4472C4" w:themeColor="accent1"/>
+        </w:rPr>
+        <w:t>check and feedback</w:t>
+      </w:r>
+      <w:r>
+        <w:rPr>
+          <w:b/>
+          <w:bCs/>
+          <w:color w:val="4472C4" w:themeColor="accent1"/>
+        </w:rPr>
+        <w:t>:</w:t>
+      </w:r>
+      <w:r>
+        <w:rPr>
+          <w:color w:val="4472C4" w:themeColor="accent1"/>
+        </w:rPr>
+        <w:t xml:space="preserve"> </w:t>
+      </w:r>
+      <w:r>
+        <w:rPr>
+          <w:color w:val="4472C4" w:themeColor="accent1"/>
+        </w:rPr>
+        <w:t>it will be great if the system can provide intelligent explanations of the code or answer. (Maybe use GPT to achieve it)</w:t>
+      </w:r>
+    </w:p>
+    <w:p/>
+    <w:p>
+      <w:r>
+        <w:t>6. Do you have some other comments?</w:t>
+      </w:r>
+    </w:p>
+    <w:p>
+      <w:pPr>
+        <w:rPr>
+          <w:color w:val="4472C4" w:themeColor="accent1"/>
+        </w:rPr>
+      </w:pPr>
+      <w:r>
+        <w:rPr>
+          <w:rFonts w:hint="eastAsia"/>
+          <w:color w:val="4472C4" w:themeColor="accent1"/>
+        </w:rPr>
+        <w:t>Jane</w:t>
+      </w:r>
+      <w:r>
+        <w:rPr>
+          <w:color w:val="4472C4" w:themeColor="accent1"/>
+        </w:rPr>
+        <w:t>JaneNB</w:t>
+      </w:r>
+    </w:p>
+    <w:p>
+      <w:pPr>
+        <w:tabs>
+          <w:tab w:val="left" w:pos="1496"/>
+        </w:tabs>
+      </w:pPr>
+      <w:r>
+        <w:tab/>
+      </w:r>
+    </w:p>
+    <w:p>
+      <w:pPr>
+        <w:rPr>
+          <w:lang w:val="en-US"/>
+        </w:rPr>
+      </w:pPr>
+      <w:r>
+        <w:rPr>
+          <w:lang w:val="en-US"/>
+        </w:rPr>
+        <w:br w:type="page"/>
+      </w:r>
+    </w:p>
+    <w:p>
+      <w:pPr>
+        <w:rPr>
+          <w:lang w:val="en-US"/>
+        </w:rPr>
+      </w:pPr>
+      <w:r>
+        <w:rPr>
+          <w:lang w:val="en-US"/>
+        </w:rPr>
+        <w:lastRenderedPageBreak/>
+        <w:t>Questionnaire for final year project of Jane</w:t>
+      </w:r>
+    </w:p>
+    <w:p>
+      <w:pPr>
+        <w:rPr>
+          <w:lang w:val="en-US"/>
+        </w:rPr>
+      </w:pPr>
+    </w:p>
+    <w:p>
+      <w:pPr>
+        <w:rPr>
+          <w:lang w:val="en-US"/>
+        </w:rPr>
+      </w:pPr>
+      <w:r>
+        <w:rPr>
+          <w:lang w:val="en-US"/>
+        </w:rPr>
+        <w:t>Name: Stephen</w:t>
+      </w:r>
+    </w:p>
+    <w:p>
+      <w:pPr>
+        <w:rPr>
+          <w:lang w:val="en-US"/>
+        </w:rPr>
+      </w:pPr>
+      <w:r>
+        <w:rPr>
+          <w:lang w:val="en-US"/>
+        </w:rPr>
+        <w:t>Year: 4</w:t>
+      </w:r>
+    </w:p>
+    <w:p>
+      <w:pPr>
+        <w:rPr>
+          <w:lang w:val="en-US"/>
+        </w:rPr>
+      </w:pPr>
+    </w:p>
+    <w:p>
+      <w:pPr>
+        <w:pStyle w:val="ListParagraph"/>
+        <w:numPr>
+          <w:ilvl w:val="0"/>
+          <w:numId w:val="7"/>
+        </w:numPr>
+        <w:rPr>
+          <w:lang w:val="en-US"/>
+        </w:rPr>
+      </w:pPr>
+      <w:r>
+        <w:rPr>
+          <w:lang w:val="en-US"/>
+        </w:rPr>
+        <w:t>Compared with your previous methods to learn Data Structures and Algorithms, do you feel more intuitive by playing around with this demo?</w:t>
+      </w:r>
+    </w:p>
+    <w:p>
+      <w:pPr>
+        <w:pStyle w:val="ListParagraph"/>
+        <w:rPr>
+          <w:lang w:val="en-US"/>
+        </w:rPr>
+      </w:pPr>
+    </w:p>
+    <w:p>
+      <w:pPr>
+        <w:pStyle w:val="ListParagraph"/>
+        <w:rPr>
+          <w:lang w:val="en-US"/>
+        </w:rPr>
+      </w:pPr>
+      <w:r>
+        <w:rPr>
+          <w:rFonts w:hint="eastAsia"/>
+          <w:lang w:val="en-US"/>
+        </w:rPr>
+        <w:t>我认为该方法对于新接触数据结构与算法的学生而言会更加容易上手。</w:t>
+      </w:r>
+    </w:p>
+    <w:p>
+      <w:pPr>
+        <w:pStyle w:val="ListParagraph"/>
+        <w:rPr>
+          <w:lang w:val="en-US"/>
+        </w:rPr>
+      </w:pPr>
+    </w:p>
+    <w:p>
+      <w:pPr>
+        <w:pStyle w:val="ListParagraph"/>
+        <w:numPr>
+          <w:ilvl w:val="0"/>
+          <w:numId w:val="7"/>
+        </w:numPr>
+        <w:rPr>
+          <w:lang w:val="en-US"/>
+        </w:rPr>
+      </w:pPr>
+      <w:r>
+        <w:rPr>
+          <w:lang w:val="en-US"/>
+        </w:rPr>
+        <w:t>If you are teacher, do you prefer the method you have learned or the method in this demo? Briefly explain why?</w:t>
+      </w:r>
+    </w:p>
+    <w:p>
+      <w:pPr>
+        <w:pStyle w:val="ListParagraph"/>
+        <w:rPr>
+          <w:lang w:val="en-US"/>
+        </w:rPr>
+      </w:pPr>
+    </w:p>
+    <w:p>
+      <w:pPr>
+        <w:pStyle w:val="ListParagraph"/>
+        <w:rPr>
+          <w:lang w:val="en-US"/>
+        </w:rPr>
+      </w:pPr>
+      <w:r>
+        <w:rPr>
+          <w:rFonts w:hint="eastAsia"/>
+          <w:lang w:val="en-US"/>
+        </w:rPr>
+        <w:t>如果我的学生是未接触过数据结构和算法的学生，我会使用该方法，因为该方法允许新入门的学生暂时忽略一些语法细节。</w:t>
+      </w:r>
+    </w:p>
+    <w:p>
+      <w:pPr>
+        <w:pStyle w:val="ListParagraph"/>
+        <w:rPr>
+          <w:lang w:val="en-US"/>
+        </w:rPr>
+      </w:pPr>
+    </w:p>
+    <w:p>
+      <w:pPr>
+        <w:pStyle w:val="ListParagraph"/>
+        <w:numPr>
+          <w:ilvl w:val="0"/>
+          <w:numId w:val="7"/>
+        </w:numPr>
+        <w:rPr>
+          <w:lang w:val="en-US"/>
+        </w:rPr>
+      </w:pPr>
+      <w:r>
+        <w:rPr>
+          <w:lang w:val="en-US"/>
+        </w:rPr>
+        <w:t>Based on this demo, w</w:t>
+      </w:r>
+      <w:r>
+        <w:rPr>
+          <w:lang w:val="en-US"/>
+        </w:rPr>
+        <w:t xml:space="preserve">hich </w:t>
+      </w:r>
+      <w:r>
+        <w:rPr>
+          <w:lang w:val="en-US"/>
+        </w:rPr>
+        <w:t xml:space="preserve">functionalities (drag and drop, check and feedback, switch difficulty level, show context, multiple </w:t>
+      </w:r>
+      <w:proofErr w:type="gramStart"/>
+      <w:r>
+        <w:rPr>
+          <w:lang w:val="en-US"/>
+        </w:rPr>
+        <w:t>step</w:t>
+      </w:r>
+      <w:proofErr w:type="gramEnd"/>
+      <w:r>
+        <w:rPr>
+          <w:lang w:val="en-US"/>
+        </w:rPr>
+        <w:t xml:space="preserve">, algorithm comparison, record, manage system for question, class) </w:t>
+      </w:r>
+      <w:r>
+        <w:rPr>
+          <w:lang w:val="en-US"/>
+        </w:rPr>
+        <w:t xml:space="preserve">do you think are helpful for </w:t>
+      </w:r>
+      <w:r>
+        <w:rPr>
+          <w:lang w:val="en-US"/>
+        </w:rPr>
+        <w:t>teachers</w:t>
+      </w:r>
+      <w:r>
+        <w:rPr>
+          <w:lang w:val="en-US"/>
+        </w:rPr>
+        <w:t xml:space="preserve"> to </w:t>
+      </w:r>
+      <w:r>
+        <w:rPr>
+          <w:lang w:val="en-US"/>
+        </w:rPr>
+        <w:t>teach</w:t>
+      </w:r>
+      <w:r>
+        <w:rPr>
+          <w:lang w:val="en-US"/>
+        </w:rPr>
+        <w:t xml:space="preserve"> data structures and algorithms?</w:t>
+      </w:r>
+    </w:p>
+    <w:p>
+      <w:pPr>
+        <w:pStyle w:val="ListParagraph"/>
+        <w:rPr>
+          <w:lang w:val="en-US"/>
+        </w:rPr>
+      </w:pPr>
+    </w:p>
+    <w:p>
+      <w:pPr>
+        <w:pStyle w:val="ListParagraph"/>
+        <w:rPr>
+          <w:lang w:val="en-US"/>
+        </w:rPr>
+      </w:pPr>
+      <w:r>
+        <w:rPr>
+          <w:lang w:val="en-US"/>
+        </w:rPr>
+        <w:t>manage system for question</w:t>
+      </w:r>
+    </w:p>
+    <w:p>
+      <w:pPr>
+        <w:pStyle w:val="ListParagraph"/>
+        <w:rPr>
+          <w:lang w:val="en-US"/>
+        </w:rPr>
+      </w:pPr>
+    </w:p>
+    <w:p>
+      <w:pPr>
+        <w:pStyle w:val="ListParagraph"/>
+        <w:numPr>
+          <w:ilvl w:val="0"/>
+          <w:numId w:val="7"/>
+        </w:numPr>
+        <w:rPr>
+          <w:lang w:val="en-US"/>
+        </w:rPr>
+      </w:pPr>
+      <w:r>
+        <w:rPr>
+          <w:lang w:val="en-US"/>
+        </w:rPr>
+        <w:t>Based on this demo, w</w:t>
+      </w:r>
+      <w:r>
+        <w:rPr>
+          <w:lang w:val="en-US"/>
+        </w:rPr>
+        <w:t xml:space="preserve">hich </w:t>
+      </w:r>
+      <w:r>
+        <w:rPr>
+          <w:lang w:val="en-US"/>
+        </w:rPr>
+        <w:t xml:space="preserve">functionalities (drag and drop, check and feedback, switch difficulty level, show context, multiple </w:t>
+      </w:r>
+      <w:proofErr w:type="gramStart"/>
+      <w:r>
+        <w:rPr>
+          <w:lang w:val="en-US"/>
+        </w:rPr>
+        <w:t>step</w:t>
+      </w:r>
+      <w:proofErr w:type="gramEnd"/>
+      <w:r>
+        <w:rPr>
+          <w:lang w:val="en-US"/>
+        </w:rPr>
+        <w:t xml:space="preserve">, algorithm comparison, record, manage system for question, class) </w:t>
+      </w:r>
+      <w:r>
+        <w:rPr>
+          <w:lang w:val="en-US"/>
+        </w:rPr>
+        <w:t>do you think are helpful for students to learn data structures and algorithms?</w:t>
+      </w:r>
+    </w:p>
+    <w:p>
+      <w:pPr>
+        <w:pStyle w:val="ListParagraph"/>
+        <w:rPr>
+          <w:lang w:val="en-US"/>
+        </w:rPr>
+      </w:pPr>
+    </w:p>
+    <w:p>
+      <w:pPr>
+        <w:pStyle w:val="ListParagraph"/>
+        <w:rPr>
+          <w:lang w:val="en-US"/>
+        </w:rPr>
+      </w:pPr>
+      <w:r>
+        <w:rPr>
+          <w:lang w:val="en-US"/>
+        </w:rPr>
+        <w:t>check and feedback</w:t>
+      </w:r>
+    </w:p>
+    <w:p>
+      <w:pPr>
+        <w:pStyle w:val="ListParagraph"/>
+        <w:rPr>
+          <w:lang w:val="en-US"/>
+        </w:rPr>
+      </w:pPr>
+    </w:p>
+    <w:p>
+      <w:pPr>
+        <w:pStyle w:val="ListParagraph"/>
+        <w:numPr>
+          <w:ilvl w:val="0"/>
+          <w:numId w:val="7"/>
+        </w:numPr>
+        <w:rPr>
+          <w:lang w:val="en-US"/>
+        </w:rPr>
+      </w:pPr>
+      <w:r>
+        <w:rPr>
+          <w:lang w:val="en-US"/>
+        </w:rPr>
+        <w:t xml:space="preserve">Which </w:t>
+      </w:r>
+      <w:r>
+        <w:rPr>
+          <w:lang w:val="en-US"/>
+        </w:rPr>
+        <w:t>functions</w:t>
+      </w:r>
+      <w:r>
+        <w:rPr>
+          <w:lang w:val="en-US"/>
+        </w:rPr>
+        <w:t xml:space="preserve"> </w:t>
+      </w:r>
+      <w:r>
+        <w:rPr>
+          <w:lang w:val="en-US"/>
+        </w:rPr>
+        <w:t xml:space="preserve">(drag and drop, check and feedback, switch difficulty level, show context, multiple </w:t>
+      </w:r>
+      <w:proofErr w:type="gramStart"/>
+      <w:r>
+        <w:rPr>
+          <w:lang w:val="en-US"/>
+        </w:rPr>
+        <w:t>step</w:t>
+      </w:r>
+      <w:proofErr w:type="gramEnd"/>
+      <w:r>
+        <w:rPr>
+          <w:lang w:val="en-US"/>
+        </w:rPr>
+        <w:t xml:space="preserve">, algorithm comparison, record, manage system for question, class) </w:t>
+      </w:r>
+      <w:r>
+        <w:rPr>
+          <w:lang w:val="en-US"/>
+        </w:rPr>
+        <w:t>do you think need further improvement? In what specific areas?</w:t>
+      </w:r>
+    </w:p>
+    <w:p>
+      <w:pPr>
+        <w:pStyle w:val="ListParagraph"/>
+        <w:rPr>
+          <w:lang w:val="en-US"/>
+        </w:rPr>
+      </w:pPr>
+    </w:p>
+    <w:p>
+      <w:pPr>
+        <w:pStyle w:val="ListParagraph"/>
+        <w:rPr>
+          <w:lang w:val="en-US"/>
+        </w:rPr>
+      </w:pPr>
+      <w:r>
+        <w:rPr>
+          <w:lang w:val="en-US"/>
+        </w:rPr>
+        <w:t xml:space="preserve">switch difficulty level, </w:t>
+      </w:r>
+      <w:r>
+        <w:rPr>
+          <w:rFonts w:hint="eastAsia"/>
+          <w:lang w:val="en-US"/>
+        </w:rPr>
+        <w:t>可能今后可以在这方面有更多的多样性。</w:t>
+      </w:r>
+    </w:p>
+    <w:p>
+      <w:pPr>
+        <w:pStyle w:val="ListParagraph"/>
+        <w:rPr>
+          <w:lang w:val="en-US"/>
+        </w:rPr>
+      </w:pPr>
+    </w:p>
+    <w:p>
+      <w:pPr>
+        <w:pStyle w:val="ListParagraph"/>
+        <w:numPr>
+          <w:ilvl w:val="0"/>
+          <w:numId w:val="7"/>
+        </w:numPr>
+        <w:rPr>
+          <w:lang w:val="en-US"/>
+        </w:rPr>
+      </w:pPr>
+      <w:r>
+        <w:rPr>
+          <w:lang w:val="en-US"/>
+        </w:rPr>
+        <w:t>Do you have some other comments?</w:t>
+      </w:r>
+    </w:p>
+    <w:p>
+      <w:pPr>
+        <w:pStyle w:val="ListParagraph"/>
+        <w:rPr>
+          <w:lang w:val="en-US"/>
+        </w:rPr>
+      </w:pPr>
+    </w:p>
+    <w:p>
+      <w:pPr>
+        <w:pStyle w:val="ListParagraph"/>
+        <w:rPr>
+          <w:lang w:val="en-US"/>
+        </w:rPr>
+      </w:pPr>
+    </w:p>
+    <w:p>
+      <w:pPr>
+        <w:pStyle w:val="ListParagraph"/>
+        <w:rPr>
+          <w:lang w:val="en-US"/>
+        </w:rPr>
+      </w:pPr>
+    </w:p>
+    <w:p>
+      <w:pPr>
+        <w:rPr>
+          <w:lang w:val="en-US"/>
+        </w:rPr>
+      </w:pPr>
+    </w:p>
+    <w:p>
+      <w:pPr>
+        <w:rPr>
+          <w:lang w:val="en-US"/>
+        </w:rPr>
+      </w:pPr>
+      <w:r>
+        <w:rPr>
+          <w:lang w:val="en-US"/>
+        </w:rPr>
+        <w:br w:type="page"/>
+      </w:r>
+    </w:p>
+    <w:p>
+      <w:r>
+        <w:lastRenderedPageBreak/>
+        <w:t>Questionnaire for final year project of Jane</w:t>
+      </w:r>
+    </w:p>
+    <w:p/>
+    <w:p>
+      <w:r>
+        <w:t xml:space="preserve">Name: </w:t>
+      </w:r>
+      <w:r>
+        <w:rPr>
+          <w:rFonts w:hint="eastAsia"/>
+        </w:rPr>
+        <w:t>King</w:t>
+      </w:r>
+    </w:p>
+    <w:p>
+      <w:r>
+        <w:t>Year: 4</w:t>
+      </w:r>
+    </w:p>
+    <w:p/>
+    <w:p>
+      <w:pPr>
+        <w:pStyle w:val="ListParagraph"/>
+        <w:numPr>
+          <w:ilvl w:val="0"/>
+          <w:numId w:val="8"/>
+        </w:numPr>
+      </w:pPr>
+      <w:r>
+        <w:t>Compared with your previous methods to learn Data Structures and Algorithms, do you feel more intuitive by playing around with this demo?</w:t>
+      </w:r>
+    </w:p>
+    <w:p>
+      <w:pPr>
+        <w:pStyle w:val="ListParagraph"/>
+        <w:rPr>
+          <w:color w:val="4472C4" w:themeColor="accent1"/>
+        </w:rPr>
+      </w:pPr>
+    </w:p>
+    <w:p>
+      <w:pPr>
+        <w:pStyle w:val="ListParagraph"/>
+        <w:rPr>
+          <w:color w:val="4472C4" w:themeColor="accent1"/>
+        </w:rPr>
+      </w:pPr>
+      <w:r>
+        <w:rPr>
+          <w:rFonts w:hint="eastAsia"/>
+          <w:color w:val="4472C4" w:themeColor="accent1"/>
+        </w:rPr>
+        <w:t>Yes</w:t>
+      </w:r>
+      <w:r>
+        <w:rPr>
+          <w:color w:val="4472C4" w:themeColor="accent1"/>
+        </w:rPr>
+        <w:t>. Comparing with my previous methods to learn Data Structures and Algorithms, this demo makes the process easier.</w:t>
+      </w:r>
+    </w:p>
+    <w:p>
+      <w:pPr>
+        <w:pStyle w:val="ListParagraph"/>
+      </w:pPr>
+    </w:p>
+    <w:p>
+      <w:pPr>
+        <w:pStyle w:val="ListParagraph"/>
+      </w:pPr>
+    </w:p>
+    <w:p>
+      <w:pPr>
+        <w:pStyle w:val="ListParagraph"/>
+        <w:numPr>
+          <w:ilvl w:val="0"/>
+          <w:numId w:val="8"/>
+        </w:numPr>
+      </w:pPr>
+      <w:r>
+        <w:t>If you are teacher, do you prefer the method you have learned or the method in this demo? Briefly explain why?</w:t>
+      </w:r>
+    </w:p>
+    <w:p>
+      <w:pPr>
+        <w:pStyle w:val="ListParagraph"/>
+      </w:pPr>
+    </w:p>
+    <w:p>
+      <w:pPr>
+        <w:pStyle w:val="ListParagraph"/>
+        <w:rPr>
+          <w:color w:val="4472C4" w:themeColor="accent1"/>
+        </w:rPr>
+      </w:pPr>
+      <w:r>
+        <w:rPr>
+          <w:color w:val="4472C4" w:themeColor="accent1"/>
+        </w:rPr>
+        <w:t>I prefer the method inside the demo because it's more intuitive than the method I learned before and it's very friendly for people who are just starting to learn programming.</w:t>
+      </w:r>
+    </w:p>
+    <w:p>
+      <w:pPr>
+        <w:pStyle w:val="ListParagraph"/>
+      </w:pPr>
+    </w:p>
+    <w:p>
+      <w:pPr>
+        <w:pStyle w:val="ListParagraph"/>
+        <w:numPr>
+          <w:ilvl w:val="0"/>
+          <w:numId w:val="8"/>
+        </w:numPr>
+      </w:pPr>
+      <w:r>
+        <w:t>Based on this demo, w</w:t>
+      </w:r>
+      <w:r>
+        <w:t xml:space="preserve">hich </w:t>
+      </w:r>
+      <w:r>
+        <w:t xml:space="preserve">functionalities (drag and drop, check and feedback, switch difficulty level, show context, multiple step, algorithm comparison, record, manage system for question, class) </w:t>
+      </w:r>
+      <w:r>
+        <w:t xml:space="preserve">do you think are helpful for </w:t>
+      </w:r>
+      <w:r>
+        <w:t>teachers</w:t>
+      </w:r>
+      <w:r>
+        <w:t xml:space="preserve"> to </w:t>
+      </w:r>
+      <w:r>
+        <w:t>teach</w:t>
+      </w:r>
+      <w:r>
+        <w:t xml:space="preserve"> data structures and algorithms?</w:t>
+      </w:r>
+    </w:p>
+    <w:p>
+      <w:pPr>
+        <w:pStyle w:val="ListParagraph"/>
+      </w:pPr>
+    </w:p>
+    <w:p>
+      <w:pPr>
+        <w:pStyle w:val="ListParagraph"/>
+        <w:rPr>
+          <w:color w:val="4472C4" w:themeColor="accent1"/>
+        </w:rPr>
+      </w:pPr>
+      <w:r>
+        <w:rPr>
+          <w:color w:val="4472C4" w:themeColor="accent1"/>
+        </w:rPr>
+        <w:t>The two functions of check and feedback, and algorithm comparison can help teachers. The first point is that these two functions may reduce the teacher's workload, and the students themselves can obviously know where their mistakes are, and the second point can help the teacher expand the students' ideas.</w:t>
+      </w:r>
+    </w:p>
+    <w:p>
+      <w:pPr>
+        <w:pStyle w:val="ListParagraph"/>
+      </w:pPr>
+    </w:p>
+    <w:p>
+      <w:pPr>
+        <w:pStyle w:val="ListParagraph"/>
+        <w:numPr>
+          <w:ilvl w:val="0"/>
+          <w:numId w:val="8"/>
+        </w:numPr>
+      </w:pPr>
+      <w:r>
+        <w:t>Based on this demo, w</w:t>
+      </w:r>
+      <w:r>
+        <w:t xml:space="preserve">hich </w:t>
+      </w:r>
+      <w:r>
+        <w:t xml:space="preserve">functionalities (drag and drop, check and feedback, switch difficulty level, show context, multiple step, algorithm comparison, record, manage system for question, class) </w:t>
+      </w:r>
+      <w:r>
+        <w:t>do you think are helpful for students to learn data structures and algorithms?</w:t>
+      </w:r>
+    </w:p>
+    <w:p>
+      <w:pPr>
+        <w:pStyle w:val="ListParagraph"/>
+      </w:pPr>
+    </w:p>
+    <w:p>
+      <w:pPr>
+        <w:pStyle w:val="ListParagraph"/>
+        <w:rPr>
+          <w:color w:val="4472C4" w:themeColor="accent1"/>
+        </w:rPr>
+      </w:pPr>
+      <w:r>
+        <w:rPr>
+          <w:color w:val="4472C4" w:themeColor="accent1"/>
+        </w:rPr>
+        <w:t>Drag and drop. Because this allows students to focus on how to solve the problem rather than having to worry about the small bugs of the code.</w:t>
+      </w:r>
+    </w:p>
+    <w:p>
+      <w:pPr>
+        <w:pStyle w:val="ListParagraph"/>
+      </w:pPr>
+    </w:p>
+    <w:p>
+      <w:pPr>
+        <w:pStyle w:val="ListParagraph"/>
+        <w:numPr>
+          <w:ilvl w:val="0"/>
+          <w:numId w:val="8"/>
+        </w:numPr>
+      </w:pPr>
+      <w:r>
+        <w:t xml:space="preserve">Which </w:t>
+      </w:r>
+      <w:r>
+        <w:t>functions</w:t>
+      </w:r>
+      <w:r>
+        <w:t xml:space="preserve"> </w:t>
+      </w:r>
+      <w:r>
+        <w:t xml:space="preserve">(drag and drop, check and feedback, switch difficulty level, show context, multiple step, algorithm comparison, record, manage system for question, class) </w:t>
+      </w:r>
+      <w:r>
+        <w:t>do you think need further improvement? In what specific areas?</w:t>
+      </w:r>
+    </w:p>
+    <w:p>
+      <w:pPr>
+        <w:pStyle w:val="ListParagraph"/>
+      </w:pPr>
+    </w:p>
+    <w:p>
+      <w:pPr>
+        <w:pStyle w:val="ListParagraph"/>
+      </w:pPr>
+      <w:r>
+        <w:t>Enough Perfect.</w:t>
+      </w:r>
+    </w:p>
+    <w:p>
+      <w:pPr>
+        <w:pStyle w:val="ListParagraph"/>
+      </w:pPr>
+    </w:p>
+    <w:p>
+      <w:pPr>
+        <w:pStyle w:val="ListParagraph"/>
+        <w:numPr>
+          <w:ilvl w:val="0"/>
+          <w:numId w:val="8"/>
+        </w:numPr>
+      </w:pPr>
+      <w:r>
+        <w:t>Do you have some other comments?</w:t>
+      </w:r>
+    </w:p>
+    <w:p>
+      <w:pPr>
+        <w:pStyle w:val="ListParagraph"/>
+      </w:pPr>
+    </w:p>
+    <w:p>
+      <w:pPr>
+        <w:pStyle w:val="ListParagraph"/>
+      </w:pPr>
+      <w:r>
+        <w:rPr>
+          <w:rFonts w:hint="eastAsia"/>
+        </w:rPr>
+        <w:t>N</w:t>
+      </w:r>
+      <w:r>
+        <w:t>o.</w:t>
+      </w:r>
+    </w:p>
+    <w:p/>
     <w:sectPr>
       <w:pgSz w:w="11900" w:h="16840"/>
       <w:pgMar w:top="1440" w:right="1440" w:bottom="1440" w:left="1440" w:header="708" w:footer="708" w:gutter="0"/>
@@ -2296,6 +4629,273 @@
     </w:lvl>
   </w:abstractNum>
   <w:abstractNum w:abstractNumId="2" w15:restartNumberingAfterBreak="0">
+    <w:nsid w:val="44524868"/>
+    <w:multiLevelType w:val="hybridMultilevel"/>
+    <w:tmpl w:val="D02CC22A"/>
+    <w:lvl w:ilvl="0" w:tplc="FFFFFFFF">
+      <w:start w:val="1"/>
+      <w:numFmt w:val="decimal"/>
+      <w:lvlText w:val="%1."/>
+      <w:lvlJc w:val="left"/>
+      <w:pPr>
+        <w:ind w:left="720" w:hanging="360"/>
+      </w:pPr>
+      <w:rPr>
+        <w:rFonts w:hint="default"/>
+      </w:rPr>
+    </w:lvl>
+    <w:lvl w:ilvl="1" w:tplc="FFFFFFFF" w:tentative="1">
+      <w:start w:val="1"/>
+      <w:numFmt w:val="lowerLetter"/>
+      <w:lvlText w:val="%2."/>
+      <w:lvlJc w:val="left"/>
+      <w:pPr>
+        <w:ind w:left="1440" w:hanging="360"/>
+      </w:pPr>
+    </w:lvl>
+    <w:lvl w:ilvl="2" w:tplc="FFFFFFFF" w:tentative="1">
+      <w:start w:val="1"/>
+      <w:numFmt w:val="lowerRoman"/>
+      <w:lvlText w:val="%3."/>
+      <w:lvlJc w:val="right"/>
+      <w:pPr>
+        <w:ind w:left="2160" w:hanging="180"/>
+      </w:pPr>
+    </w:lvl>
+    <w:lvl w:ilvl="3" w:tplc="FFFFFFFF" w:tentative="1">
+      <w:start w:val="1"/>
+      <w:numFmt w:val="decimal"/>
+      <w:lvlText w:val="%4."/>
+      <w:lvlJc w:val="left"/>
+      <w:pPr>
+        <w:ind w:left="2880" w:hanging="360"/>
+      </w:pPr>
+    </w:lvl>
+    <w:lvl w:ilvl="4" w:tplc="FFFFFFFF" w:tentative="1">
+      <w:start w:val="1"/>
+      <w:numFmt w:val="lowerLetter"/>
+      <w:lvlText w:val="%5."/>
+      <w:lvlJc w:val="left"/>
+      <w:pPr>
+        <w:ind w:left="3600" w:hanging="360"/>
+      </w:pPr>
+    </w:lvl>
+    <w:lvl w:ilvl="5" w:tplc="FFFFFFFF" w:tentative="1">
+      <w:start w:val="1"/>
+      <w:numFmt w:val="lowerRoman"/>
+      <w:lvlText w:val="%6."/>
+      <w:lvlJc w:val="right"/>
+      <w:pPr>
+        <w:ind w:left="4320" w:hanging="180"/>
+      </w:pPr>
+    </w:lvl>
+    <w:lvl w:ilvl="6" w:tplc="FFFFFFFF" w:tentative="1">
+      <w:start w:val="1"/>
+      <w:numFmt w:val="decimal"/>
+      <w:lvlText w:val="%7."/>
+      <w:lvlJc w:val="left"/>
+      <w:pPr>
+        <w:ind w:left="5040" w:hanging="360"/>
+      </w:pPr>
+    </w:lvl>
+    <w:lvl w:ilvl="7" w:tplc="FFFFFFFF" w:tentative="1">
+      <w:start w:val="1"/>
+      <w:numFmt w:val="lowerLetter"/>
+      <w:lvlText w:val="%8."/>
+      <w:lvlJc w:val="left"/>
+      <w:pPr>
+        <w:ind w:left="5760" w:hanging="360"/>
+      </w:pPr>
+    </w:lvl>
+    <w:lvl w:ilvl="8" w:tplc="FFFFFFFF" w:tentative="1">
+      <w:start w:val="1"/>
+      <w:numFmt w:val="lowerRoman"/>
+      <w:lvlText w:val="%9."/>
+      <w:lvlJc w:val="right"/>
+      <w:pPr>
+        <w:ind w:left="6480" w:hanging="180"/>
+      </w:pPr>
+    </w:lvl>
+  </w:abstractNum>
+  <w:abstractNum w:abstractNumId="3" w15:restartNumberingAfterBreak="0">
+    <w:nsid w:val="55696B75"/>
+    <w:multiLevelType w:val="hybridMultilevel"/>
+    <w:tmpl w:val="D02CC22A"/>
+    <w:lvl w:ilvl="0" w:tplc="FFFFFFFF">
+      <w:start w:val="1"/>
+      <w:numFmt w:val="decimal"/>
+      <w:lvlText w:val="%1."/>
+      <w:lvlJc w:val="left"/>
+      <w:pPr>
+        <w:ind w:left="720" w:hanging="360"/>
+      </w:pPr>
+      <w:rPr>
+        <w:rFonts w:hint="default"/>
+      </w:rPr>
+    </w:lvl>
+    <w:lvl w:ilvl="1" w:tplc="FFFFFFFF" w:tentative="1">
+      <w:start w:val="1"/>
+      <w:numFmt w:val="lowerLetter"/>
+      <w:lvlText w:val="%2."/>
+      <w:lvlJc w:val="left"/>
+      <w:pPr>
+        <w:ind w:left="1440" w:hanging="360"/>
+      </w:pPr>
+    </w:lvl>
+    <w:lvl w:ilvl="2" w:tplc="FFFFFFFF" w:tentative="1">
+      <w:start w:val="1"/>
+      <w:numFmt w:val="lowerRoman"/>
+      <w:lvlText w:val="%3."/>
+      <w:lvlJc w:val="right"/>
+      <w:pPr>
+        <w:ind w:left="2160" w:hanging="180"/>
+      </w:pPr>
+    </w:lvl>
+    <w:lvl w:ilvl="3" w:tplc="FFFFFFFF" w:tentative="1">
+      <w:start w:val="1"/>
+      <w:numFmt w:val="decimal"/>
+      <w:lvlText w:val="%4."/>
+      <w:lvlJc w:val="left"/>
+      <w:pPr>
+        <w:ind w:left="2880" w:hanging="360"/>
+      </w:pPr>
+    </w:lvl>
+    <w:lvl w:ilvl="4" w:tplc="FFFFFFFF" w:tentative="1">
+      <w:start w:val="1"/>
+      <w:numFmt w:val="lowerLetter"/>
+      <w:lvlText w:val="%5."/>
+      <w:lvlJc w:val="left"/>
+      <w:pPr>
+        <w:ind w:left="3600" w:hanging="360"/>
+      </w:pPr>
+    </w:lvl>
+    <w:lvl w:ilvl="5" w:tplc="FFFFFFFF" w:tentative="1">
+      <w:start w:val="1"/>
+      <w:numFmt w:val="lowerRoman"/>
+      <w:lvlText w:val="%6."/>
+      <w:lvlJc w:val="right"/>
+      <w:pPr>
+        <w:ind w:left="4320" w:hanging="180"/>
+      </w:pPr>
+    </w:lvl>
+    <w:lvl w:ilvl="6" w:tplc="FFFFFFFF" w:tentative="1">
+      <w:start w:val="1"/>
+      <w:numFmt w:val="decimal"/>
+      <w:lvlText w:val="%7."/>
+      <w:lvlJc w:val="left"/>
+      <w:pPr>
+        <w:ind w:left="5040" w:hanging="360"/>
+      </w:pPr>
+    </w:lvl>
+    <w:lvl w:ilvl="7" w:tplc="FFFFFFFF" w:tentative="1">
+      <w:start w:val="1"/>
+      <w:numFmt w:val="lowerLetter"/>
+      <w:lvlText w:val="%8."/>
+      <w:lvlJc w:val="left"/>
+      <w:pPr>
+        <w:ind w:left="5760" w:hanging="360"/>
+      </w:pPr>
+    </w:lvl>
+    <w:lvl w:ilvl="8" w:tplc="FFFFFFFF" w:tentative="1">
+      <w:start w:val="1"/>
+      <w:numFmt w:val="lowerRoman"/>
+      <w:lvlText w:val="%9."/>
+      <w:lvlJc w:val="right"/>
+      <w:pPr>
+        <w:ind w:left="6480" w:hanging="180"/>
+      </w:pPr>
+    </w:lvl>
+  </w:abstractNum>
+  <w:abstractNum w:abstractNumId="4" w15:restartNumberingAfterBreak="0">
+    <w:nsid w:val="59F84614"/>
+    <w:multiLevelType w:val="hybridMultilevel"/>
+    <w:tmpl w:val="D02CC22A"/>
+    <w:lvl w:ilvl="0" w:tplc="FFFFFFFF">
+      <w:start w:val="1"/>
+      <w:numFmt w:val="decimal"/>
+      <w:lvlText w:val="%1."/>
+      <w:lvlJc w:val="left"/>
+      <w:pPr>
+        <w:ind w:left="720" w:hanging="360"/>
+      </w:pPr>
+      <w:rPr>
+        <w:rFonts w:hint="default"/>
+      </w:rPr>
+    </w:lvl>
+    <w:lvl w:ilvl="1" w:tplc="FFFFFFFF" w:tentative="1">
+      <w:start w:val="1"/>
+      <w:numFmt w:val="lowerLetter"/>
+      <w:lvlText w:val="%2."/>
+      <w:lvlJc w:val="left"/>
+      <w:pPr>
+        <w:ind w:left="1440" w:hanging="360"/>
+      </w:pPr>
+    </w:lvl>
+    <w:lvl w:ilvl="2" w:tplc="FFFFFFFF" w:tentative="1">
+      <w:start w:val="1"/>
+      <w:numFmt w:val="lowerRoman"/>
+      <w:lvlText w:val="%3."/>
+      <w:lvlJc w:val="right"/>
+      <w:pPr>
+        <w:ind w:left="2160" w:hanging="180"/>
+      </w:pPr>
+    </w:lvl>
+    <w:lvl w:ilvl="3" w:tplc="FFFFFFFF" w:tentative="1">
+      <w:start w:val="1"/>
+      <w:numFmt w:val="decimal"/>
+      <w:lvlText w:val="%4."/>
+      <w:lvlJc w:val="left"/>
+      <w:pPr>
+        <w:ind w:left="2880" w:hanging="360"/>
+      </w:pPr>
+    </w:lvl>
+    <w:lvl w:ilvl="4" w:tplc="FFFFFFFF" w:tentative="1">
+      <w:start w:val="1"/>
+      <w:numFmt w:val="lowerLetter"/>
+      <w:lvlText w:val="%5."/>
+      <w:lvlJc w:val="left"/>
+      <w:pPr>
+        <w:ind w:left="3600" w:hanging="360"/>
+      </w:pPr>
+    </w:lvl>
+    <w:lvl w:ilvl="5" w:tplc="FFFFFFFF" w:tentative="1">
+      <w:start w:val="1"/>
+      <w:numFmt w:val="lowerRoman"/>
+      <w:lvlText w:val="%6."/>
+      <w:lvlJc w:val="right"/>
+      <w:pPr>
+        <w:ind w:left="4320" w:hanging="180"/>
+      </w:pPr>
+    </w:lvl>
+    <w:lvl w:ilvl="6" w:tplc="FFFFFFFF" w:tentative="1">
+      <w:start w:val="1"/>
+      <w:numFmt w:val="decimal"/>
+      <w:lvlText w:val="%7."/>
+      <w:lvlJc w:val="left"/>
+      <w:pPr>
+        <w:ind w:left="5040" w:hanging="360"/>
+      </w:pPr>
+    </w:lvl>
+    <w:lvl w:ilvl="7" w:tplc="FFFFFFFF" w:tentative="1">
+      <w:start w:val="1"/>
+      <w:numFmt w:val="lowerLetter"/>
+      <w:lvlText w:val="%8."/>
+      <w:lvlJc w:val="left"/>
+      <w:pPr>
+        <w:ind w:left="5760" w:hanging="360"/>
+      </w:pPr>
+    </w:lvl>
+    <w:lvl w:ilvl="8" w:tplc="FFFFFFFF" w:tentative="1">
+      <w:start w:val="1"/>
+      <w:numFmt w:val="lowerRoman"/>
+      <w:lvlText w:val="%9."/>
+      <w:lvlJc w:val="right"/>
+      <w:pPr>
+        <w:ind w:left="6480" w:hanging="180"/>
+      </w:pPr>
+    </w:lvl>
+  </w:abstractNum>
+  <w:abstractNum w:abstractNumId="5" w15:restartNumberingAfterBreak="0">
     <w:nsid w:val="67561128"/>
     <w:multiLevelType w:val="hybridMultilevel"/>
     <w:tmpl w:val="3E6060BE"/>
@@ -2384,7 +4984,7 @@
       </w:pPr>
     </w:lvl>
   </w:abstractNum>
-  <w:abstractNum w:abstractNumId="3" w15:restartNumberingAfterBreak="0">
+  <w:abstractNum w:abstractNumId="6" w15:restartNumberingAfterBreak="0">
     <w:nsid w:val="70E13540"/>
     <w:multiLevelType w:val="hybridMultilevel"/>
     <w:tmpl w:val="D02CC22A"/>
@@ -2473,17 +5073,118 @@
       </w:pPr>
     </w:lvl>
   </w:abstractNum>
+  <w:abstractNum w:abstractNumId="7" w15:restartNumberingAfterBreak="0">
+    <w:nsid w:val="74C75880"/>
+    <w:multiLevelType w:val="hybridMultilevel"/>
+    <w:tmpl w:val="D02CC22A"/>
+    <w:lvl w:ilvl="0" w:tplc="FFFFFFFF">
+      <w:start w:val="1"/>
+      <w:numFmt w:val="decimal"/>
+      <w:lvlText w:val="%1."/>
+      <w:lvlJc w:val="left"/>
+      <w:pPr>
+        <w:ind w:left="720" w:hanging="360"/>
+      </w:pPr>
+      <w:rPr>
+        <w:rFonts w:hint="default"/>
+      </w:rPr>
+    </w:lvl>
+    <w:lvl w:ilvl="1" w:tplc="FFFFFFFF" w:tentative="1">
+      <w:start w:val="1"/>
+      <w:numFmt w:val="lowerLetter"/>
+      <w:lvlText w:val="%2."/>
+      <w:lvlJc w:val="left"/>
+      <w:pPr>
+        <w:ind w:left="1440" w:hanging="360"/>
+      </w:pPr>
+    </w:lvl>
+    <w:lvl w:ilvl="2" w:tplc="FFFFFFFF" w:tentative="1">
+      <w:start w:val="1"/>
+      <w:numFmt w:val="lowerRoman"/>
+      <w:lvlText w:val="%3."/>
+      <w:lvlJc w:val="right"/>
+      <w:pPr>
+        <w:ind w:left="2160" w:hanging="180"/>
+      </w:pPr>
+    </w:lvl>
+    <w:lvl w:ilvl="3" w:tplc="FFFFFFFF" w:tentative="1">
+      <w:start w:val="1"/>
+      <w:numFmt w:val="decimal"/>
+      <w:lvlText w:val="%4."/>
+      <w:lvlJc w:val="left"/>
+      <w:pPr>
+        <w:ind w:left="2880" w:hanging="360"/>
+      </w:pPr>
+    </w:lvl>
+    <w:lvl w:ilvl="4" w:tplc="FFFFFFFF" w:tentative="1">
+      <w:start w:val="1"/>
+      <w:numFmt w:val="lowerLetter"/>
+      <w:lvlText w:val="%5."/>
+      <w:lvlJc w:val="left"/>
+      <w:pPr>
+        <w:ind w:left="3600" w:hanging="360"/>
+      </w:pPr>
+    </w:lvl>
+    <w:lvl w:ilvl="5" w:tplc="FFFFFFFF" w:tentative="1">
+      <w:start w:val="1"/>
+      <w:numFmt w:val="lowerRoman"/>
+      <w:lvlText w:val="%6."/>
+      <w:lvlJc w:val="right"/>
+      <w:pPr>
+        <w:ind w:left="4320" w:hanging="180"/>
+      </w:pPr>
+    </w:lvl>
+    <w:lvl w:ilvl="6" w:tplc="FFFFFFFF" w:tentative="1">
+      <w:start w:val="1"/>
+      <w:numFmt w:val="decimal"/>
+      <w:lvlText w:val="%7."/>
+      <w:lvlJc w:val="left"/>
+      <w:pPr>
+        <w:ind w:left="5040" w:hanging="360"/>
+      </w:pPr>
+    </w:lvl>
+    <w:lvl w:ilvl="7" w:tplc="FFFFFFFF" w:tentative="1">
+      <w:start w:val="1"/>
+      <w:numFmt w:val="lowerLetter"/>
+      <w:lvlText w:val="%8."/>
+      <w:lvlJc w:val="left"/>
+      <w:pPr>
+        <w:ind w:left="5760" w:hanging="360"/>
+      </w:pPr>
+    </w:lvl>
+    <w:lvl w:ilvl="8" w:tplc="FFFFFFFF" w:tentative="1">
+      <w:start w:val="1"/>
+      <w:numFmt w:val="lowerRoman"/>
+      <w:lvlText w:val="%9."/>
+      <w:lvlJc w:val="right"/>
+      <w:pPr>
+        <w:ind w:left="6480" w:hanging="180"/>
+      </w:pPr>
+    </w:lvl>
+  </w:abstractNum>
   <w:num w:numId="1" w16cid:durableId="1272401690">
-    <w:abstractNumId w:val="3"/>
+    <w:abstractNumId w:val="6"/>
   </w:num>
   <w:num w:numId="2" w16cid:durableId="1245339354">
     <w:abstractNumId w:val="0"/>
   </w:num>
   <w:num w:numId="3" w16cid:durableId="172840255">
-    <w:abstractNumId w:val="2"/>
+    <w:abstractNumId w:val="5"/>
   </w:num>
   <w:num w:numId="4" w16cid:durableId="1555044580">
     <w:abstractNumId w:val="1"/>
+  </w:num>
+  <w:num w:numId="5" w16cid:durableId="1583954420">
+    <w:abstractNumId w:val="7"/>
+  </w:num>
+  <w:num w:numId="6" w16cid:durableId="136345233">
+    <w:abstractNumId w:val="2"/>
+  </w:num>
+  <w:num w:numId="7" w16cid:durableId="985164304">
+    <w:abstractNumId w:val="3"/>
+  </w:num>
+  <w:num w:numId="8" w16cid:durableId="1001815171">
+    <w:abstractNumId w:val="4"/>
   </w:num>
 </w:numbering>
 </file>

</xml_diff>